<commit_message>
Cambios en el dos de word
</commit_message>
<xml_diff>
--- a/Nuevo Documento de Microsoft Word.docx
+++ b/Nuevo Documento de Microsoft Word.docx
@@ -3,8 +3,16 @@
 <w:document xmlns:wpc="http://schemas.microsoft.com/office/word/2010/wordprocessingCanvas" xmlns:mc="http://schemas.openxmlformats.org/markup-compatibility/2006" xmlns:o="urn:schemas-microsoft-com:office:office" xmlns:r="http://schemas.openxmlformats.org/officeDocument/2006/relationships" xmlns:m="http://schemas.openxmlformats.org/officeDocument/2006/math" xmlns:v="urn:schemas-microsoft-com:vml" xmlns:wp14="http://schemas.microsoft.com/office/word/2010/wordprocessingDrawing" xmlns:wp="http://schemas.openxmlformats.org/drawingml/2006/wordprocessingDrawing" xmlns:w10="urn:schemas-microsoft-com:office:word" xmlns:w="http://schemas.openxmlformats.org/wordprocessingml/2006/main" xmlns:w14="http://schemas.microsoft.com/office/word/2010/wordml" xmlns:w15="http://schemas.microsoft.com/office/word/2012/wordml" xmlns:wpg="http://schemas.microsoft.com/office/word/2010/wordprocessingGroup" xmlns:wpi="http://schemas.microsoft.com/office/word/2010/wordprocessingInk" xmlns:wne="http://schemas.microsoft.com/office/word/2006/wordml" xmlns:wps="http://schemas.microsoft.com/office/word/2010/wordprocessingShape" mc:Ignorable="w14 w15 wp14">
   <w:body>
     <w:p>
+      <w:proofErr w:type="spellStart"/>
       <w:r>
-        <w:t>Digame algo</w:t>
+        <w:t>Digame</w:t>
+      </w:r>
+      <w:proofErr w:type="spellEnd"/>
+      <w:r>
+        <w:t xml:space="preserve"> algo</w:t>
+      </w:r>
+      <w:r>
+        <w:t xml:space="preserve"> Padre</w:t>
       </w:r>
       <w:bookmarkStart w:id="0" w:name="_GoBack"/>
       <w:bookmarkEnd w:id="0"/>

</xml_diff>

<commit_message>
Le puse un dibujo y una tabla
</commit_message>
<xml_diff>
--- a/Nuevo Documento de Microsoft Word.docx
+++ b/Nuevo Documento de Microsoft Word.docx
@@ -2,20 +2,107 @@
 <file path=word/document.xml><?xml version="1.0" encoding="utf-8"?>
 <w:document xmlns:wpc="http://schemas.microsoft.com/office/word/2010/wordprocessingCanvas" xmlns:mc="http://schemas.openxmlformats.org/markup-compatibility/2006" xmlns:o="urn:schemas-microsoft-com:office:office" xmlns:r="http://schemas.openxmlformats.org/officeDocument/2006/relationships" xmlns:m="http://schemas.openxmlformats.org/officeDocument/2006/math" xmlns:v="urn:schemas-microsoft-com:vml" xmlns:wp14="http://schemas.microsoft.com/office/word/2010/wordprocessingDrawing" xmlns:wp="http://schemas.openxmlformats.org/drawingml/2006/wordprocessingDrawing" xmlns:w10="urn:schemas-microsoft-com:office:word" xmlns:w="http://schemas.openxmlformats.org/wordprocessingml/2006/main" xmlns:w14="http://schemas.microsoft.com/office/word/2010/wordml" xmlns:w15="http://schemas.microsoft.com/office/word/2012/wordml" xmlns:wpg="http://schemas.microsoft.com/office/word/2010/wordprocessingGroup" xmlns:wpi="http://schemas.microsoft.com/office/word/2010/wordprocessingInk" xmlns:wne="http://schemas.microsoft.com/office/word/2006/wordml" xmlns:wps="http://schemas.microsoft.com/office/word/2010/wordprocessingShape" mc:Ignorable="w14 w15 wp14">
   <w:body>
+    <w:tbl>
+      <w:tblPr>
+        <w:tblStyle w:val="Tablaconcuadrcula"/>
+        <w:tblW w:w="0" w:type="auto"/>
+        <w:tblLook w:val="04A0" w:firstRow="1" w:lastRow="0" w:firstColumn="1" w:lastColumn="0" w:noHBand="0" w:noVBand="1"/>
+      </w:tblPr>
+      <w:tblGrid>
+        <w:gridCol w:w="4414"/>
+        <w:gridCol w:w="4414"/>
+      </w:tblGrid>
+      <w:tr>
+        <w:tc>
+          <w:tcPr>
+            <w:tcW w:w="4414" w:type="dxa"/>
+          </w:tcPr>
+          <w:p>
+            <w:r>
+              <w:rPr>
+                <w:noProof/>
+                <w:lang w:eastAsia="es-CR"/>
+              </w:rPr>
+              <w:drawing>
+                <wp:inline distT="0" distB="0" distL="0" distR="0">
+                  <wp:extent cx="749300" cy="749300"/>
+                  <wp:effectExtent l="0" t="0" r="0" b="0"/>
+                  <wp:docPr id="1" name="Imagen 1"/>
+                  <wp:cNvGraphicFramePr>
+                    <a:graphicFrameLocks xmlns:a="http://schemas.openxmlformats.org/drawingml/2006/main" noChangeAspect="1"/>
+                  </wp:cNvGraphicFramePr>
+                  <a:graphic xmlns:a="http://schemas.openxmlformats.org/drawingml/2006/main">
+                    <a:graphicData uri="http://schemas.openxmlformats.org/drawingml/2006/picture">
+                      <pic:pic xmlns:pic="http://schemas.openxmlformats.org/drawingml/2006/picture">
+                        <pic:nvPicPr>
+                          <pic:cNvPr id="1" name="dados-rojos.jpg"/>
+                          <pic:cNvPicPr/>
+                        </pic:nvPicPr>
+                        <pic:blipFill>
+                          <a:blip r:embed="rId4" cstate="print">
+                            <a:extLst>
+                              <a:ext uri="{28A0092B-C50C-407E-A947-70E740481C1C}">
+                                <a14:useLocalDpi xmlns:a14="http://schemas.microsoft.com/office/drawing/2010/main" val="0"/>
+                              </a:ext>
+                            </a:extLst>
+                          </a:blip>
+                          <a:stretch>
+                            <a:fillRect/>
+                          </a:stretch>
+                        </pic:blipFill>
+                        <pic:spPr>
+                          <a:xfrm flipV="1">
+                            <a:off x="0" y="0"/>
+                            <a:ext cx="749300" cy="749300"/>
+                          </a:xfrm>
+                          <a:prstGeom prst="rect">
+                            <a:avLst/>
+                          </a:prstGeom>
+                        </pic:spPr>
+                      </pic:pic>
+                    </a:graphicData>
+                  </a:graphic>
+                </wp:inline>
+              </w:drawing>
+            </w:r>
+          </w:p>
+        </w:tc>
+        <w:tc>
+          <w:tcPr>
+            <w:tcW w:w="4414" w:type="dxa"/>
+          </w:tcPr>
+          <w:p/>
+        </w:tc>
+      </w:tr>
+      <w:tr>
+        <w:tc>
+          <w:tcPr>
+            <w:tcW w:w="4414" w:type="dxa"/>
+          </w:tcPr>
+          <w:p/>
+        </w:tc>
+        <w:tc>
+          <w:tcPr>
+            <w:tcW w:w="4414" w:type="dxa"/>
+          </w:tcPr>
+          <w:p/>
+        </w:tc>
+      </w:tr>
+    </w:tbl>
+    <w:p/>
     <w:p>
-      <w:proofErr w:type="spellStart"/>
-      <w:r>
-        <w:t>Digame</w:t>
-      </w:r>
-      <w:proofErr w:type="spellEnd"/>
-      <w:r>
-        <w:t xml:space="preserve"> algo</w:t>
-      </w:r>
-      <w:r>
-        <w:t xml:space="preserve"> Padre</w:t>
-      </w:r>
       <w:bookmarkStart w:id="0" w:name="_GoBack"/>
       <w:bookmarkEnd w:id="0"/>
+    </w:p>
+    <w:p>
+      <w:r>
+        <w:t>Ahora otra.</w:t>
+      </w:r>
+    </w:p>
+    <w:p>
+      <w:r>
+        <w:t>Línea, se ve bien</w:t>
+      </w:r>
     </w:p>
     <w:sectPr>
       <w:pgSz w:w="12240" w:h="15840"/>
@@ -448,6 +535,32 @@
     <w:semiHidden/>
     <w:unhideWhenUsed/>
   </w:style>
+  <w:style w:type="table" w:styleId="Tablaconcuadrcula">
+    <w:name w:val="Table Grid"/>
+    <w:basedOn w:val="Tablanormal"/>
+    <w:uiPriority w:val="39"/>
+    <w:rsid w:val="00243610"/>
+    <w:pPr>
+      <w:spacing w:after="0" w:line="240" w:lineRule="auto"/>
+    </w:pPr>
+    <w:tblPr>
+      <w:tblInd w:w="0" w:type="dxa"/>
+      <w:tblBorders>
+        <w:top w:val="single" w:sz="4" w:space="0" w:color="auto"/>
+        <w:left w:val="single" w:sz="4" w:space="0" w:color="auto"/>
+        <w:bottom w:val="single" w:sz="4" w:space="0" w:color="auto"/>
+        <w:right w:val="single" w:sz="4" w:space="0" w:color="auto"/>
+        <w:insideH w:val="single" w:sz="4" w:space="0" w:color="auto"/>
+        <w:insideV w:val="single" w:sz="4" w:space="0" w:color="auto"/>
+      </w:tblBorders>
+      <w:tblCellMar>
+        <w:top w:w="0" w:type="dxa"/>
+        <w:left w:w="108" w:type="dxa"/>
+        <w:bottom w:w="0" w:type="dxa"/>
+        <w:right w:w="108" w:type="dxa"/>
+      </w:tblCellMar>
+    </w:tblPr>
+  </w:style>
 </w:styles>
 </file>
 

</xml_diff>

<commit_message>
Revert "Le puse un dibujo y una tabla"
This reverts commit dfd40e44c21cf10a1aca4f63bff20d985bdc2d37.
</commit_message>
<xml_diff>
--- a/Nuevo Documento de Microsoft Word.docx
+++ b/Nuevo Documento de Microsoft Word.docx
@@ -2,107 +2,20 @@
 <file path=word/document.xml><?xml version="1.0" encoding="utf-8"?>
 <w:document xmlns:wpc="http://schemas.microsoft.com/office/word/2010/wordprocessingCanvas" xmlns:mc="http://schemas.openxmlformats.org/markup-compatibility/2006" xmlns:o="urn:schemas-microsoft-com:office:office" xmlns:r="http://schemas.openxmlformats.org/officeDocument/2006/relationships" xmlns:m="http://schemas.openxmlformats.org/officeDocument/2006/math" xmlns:v="urn:schemas-microsoft-com:vml" xmlns:wp14="http://schemas.microsoft.com/office/word/2010/wordprocessingDrawing" xmlns:wp="http://schemas.openxmlformats.org/drawingml/2006/wordprocessingDrawing" xmlns:w10="urn:schemas-microsoft-com:office:word" xmlns:w="http://schemas.openxmlformats.org/wordprocessingml/2006/main" xmlns:w14="http://schemas.microsoft.com/office/word/2010/wordml" xmlns:w15="http://schemas.microsoft.com/office/word/2012/wordml" xmlns:wpg="http://schemas.microsoft.com/office/word/2010/wordprocessingGroup" xmlns:wpi="http://schemas.microsoft.com/office/word/2010/wordprocessingInk" xmlns:wne="http://schemas.microsoft.com/office/word/2006/wordml" xmlns:wps="http://schemas.microsoft.com/office/word/2010/wordprocessingShape" mc:Ignorable="w14 w15 wp14">
   <w:body>
-    <w:tbl>
-      <w:tblPr>
-        <w:tblStyle w:val="Tablaconcuadrcula"/>
-        <w:tblW w:w="0" w:type="auto"/>
-        <w:tblLook w:val="04A0" w:firstRow="1" w:lastRow="0" w:firstColumn="1" w:lastColumn="0" w:noHBand="0" w:noVBand="1"/>
-      </w:tblPr>
-      <w:tblGrid>
-        <w:gridCol w:w="4414"/>
-        <w:gridCol w:w="4414"/>
-      </w:tblGrid>
-      <w:tr>
-        <w:tc>
-          <w:tcPr>
-            <w:tcW w:w="4414" w:type="dxa"/>
-          </w:tcPr>
-          <w:p>
-            <w:r>
-              <w:rPr>
-                <w:noProof/>
-                <w:lang w:eastAsia="es-CR"/>
-              </w:rPr>
-              <w:drawing>
-                <wp:inline distT="0" distB="0" distL="0" distR="0">
-                  <wp:extent cx="749300" cy="749300"/>
-                  <wp:effectExtent l="0" t="0" r="0" b="0"/>
-                  <wp:docPr id="1" name="Imagen 1"/>
-                  <wp:cNvGraphicFramePr>
-                    <a:graphicFrameLocks xmlns:a="http://schemas.openxmlformats.org/drawingml/2006/main" noChangeAspect="1"/>
-                  </wp:cNvGraphicFramePr>
-                  <a:graphic xmlns:a="http://schemas.openxmlformats.org/drawingml/2006/main">
-                    <a:graphicData uri="http://schemas.openxmlformats.org/drawingml/2006/picture">
-                      <pic:pic xmlns:pic="http://schemas.openxmlformats.org/drawingml/2006/picture">
-                        <pic:nvPicPr>
-                          <pic:cNvPr id="1" name="dados-rojos.jpg"/>
-                          <pic:cNvPicPr/>
-                        </pic:nvPicPr>
-                        <pic:blipFill>
-                          <a:blip r:embed="rId4" cstate="print">
-                            <a:extLst>
-                              <a:ext uri="{28A0092B-C50C-407E-A947-70E740481C1C}">
-                                <a14:useLocalDpi xmlns:a14="http://schemas.microsoft.com/office/drawing/2010/main" val="0"/>
-                              </a:ext>
-                            </a:extLst>
-                          </a:blip>
-                          <a:stretch>
-                            <a:fillRect/>
-                          </a:stretch>
-                        </pic:blipFill>
-                        <pic:spPr>
-                          <a:xfrm flipV="1">
-                            <a:off x="0" y="0"/>
-                            <a:ext cx="749300" cy="749300"/>
-                          </a:xfrm>
-                          <a:prstGeom prst="rect">
-                            <a:avLst/>
-                          </a:prstGeom>
-                        </pic:spPr>
-                      </pic:pic>
-                    </a:graphicData>
-                  </a:graphic>
-                </wp:inline>
-              </w:drawing>
-            </w:r>
-          </w:p>
-        </w:tc>
-        <w:tc>
-          <w:tcPr>
-            <w:tcW w:w="4414" w:type="dxa"/>
-          </w:tcPr>
-          <w:p/>
-        </w:tc>
-      </w:tr>
-      <w:tr>
-        <w:tc>
-          <w:tcPr>
-            <w:tcW w:w="4414" w:type="dxa"/>
-          </w:tcPr>
-          <w:p/>
-        </w:tc>
-        <w:tc>
-          <w:tcPr>
-            <w:tcW w:w="4414" w:type="dxa"/>
-          </w:tcPr>
-          <w:p/>
-        </w:tc>
-      </w:tr>
-    </w:tbl>
-    <w:p/>
     <w:p>
+      <w:proofErr w:type="spellStart"/>
+      <w:r>
+        <w:t>Digame</w:t>
+      </w:r>
+      <w:proofErr w:type="spellEnd"/>
+      <w:r>
+        <w:t xml:space="preserve"> algo</w:t>
+      </w:r>
+      <w:r>
+        <w:t xml:space="preserve"> Padre</w:t>
+      </w:r>
       <w:bookmarkStart w:id="0" w:name="_GoBack"/>
       <w:bookmarkEnd w:id="0"/>
-    </w:p>
-    <w:p>
-      <w:r>
-        <w:t>Ahora otra.</w:t>
-      </w:r>
-    </w:p>
-    <w:p>
-      <w:r>
-        <w:t>Línea, se ve bien</w:t>
-      </w:r>
     </w:p>
     <w:sectPr>
       <w:pgSz w:w="12240" w:h="15840"/>
@@ -535,32 +448,6 @@
     <w:semiHidden/>
     <w:unhideWhenUsed/>
   </w:style>
-  <w:style w:type="table" w:styleId="Tablaconcuadrcula">
-    <w:name w:val="Table Grid"/>
-    <w:basedOn w:val="Tablanormal"/>
-    <w:uiPriority w:val="39"/>
-    <w:rsid w:val="00243610"/>
-    <w:pPr>
-      <w:spacing w:after="0" w:line="240" w:lineRule="auto"/>
-    </w:pPr>
-    <w:tblPr>
-      <w:tblInd w:w="0" w:type="dxa"/>
-      <w:tblBorders>
-        <w:top w:val="single" w:sz="4" w:space="0" w:color="auto"/>
-        <w:left w:val="single" w:sz="4" w:space="0" w:color="auto"/>
-        <w:bottom w:val="single" w:sz="4" w:space="0" w:color="auto"/>
-        <w:right w:val="single" w:sz="4" w:space="0" w:color="auto"/>
-        <w:insideH w:val="single" w:sz="4" w:space="0" w:color="auto"/>
-        <w:insideV w:val="single" w:sz="4" w:space="0" w:color="auto"/>
-      </w:tblBorders>
-      <w:tblCellMar>
-        <w:top w:w="0" w:type="dxa"/>
-        <w:left w:w="108" w:type="dxa"/>
-        <w:bottom w:w="0" w:type="dxa"/>
-        <w:right w:w="108" w:type="dxa"/>
-      </w:tblCellMar>
-    </w:tblPr>
-  </w:style>
 </w:styles>
 </file>
 

</xml_diff>